<commit_message>
edited lit review for submission
</commit_message>
<xml_diff>
--- a/paper/lit_review.docx
+++ b/paper/lit_review.docx
@@ -11,24 +11,72 @@
     <w:p>
       <w:r>
         <w:tab/>
-        <w:t xml:space="preserve">For my project I’ve been collecting a data set of 50K beer reviews scraped from RateBeer.com. The following </w:t>
-      </w:r>
-      <w:proofErr w:type="gramStart"/>
-      <w:r>
-        <w:t>set of reviews represent</w:t>
-      </w:r>
-      <w:proofErr w:type="gramEnd"/>
-      <w:r>
-        <w:t xml:space="preserve"> different possible directions I could take this project.  </w:t>
-      </w:r>
-      <w:r>
-        <w:t>T</w:t>
-      </w:r>
-      <w:r>
-        <w:t xml:space="preserve">here are two directions I’m currently considering. The first makes use of the multiple dimensions of ratings supplied with each review. In addition to an overall score, reviewers explicitly give ratings on four dimensions - taste, aroma, palate and appearance.  This first direction would consist of an exploration of supervised learning along these different aspects.  Do we find that that prediction is more difficult between the aspects? What kind of hypotheses can we encode through feature engineering that aid in this task? </w:t>
-      </w:r>
-      <w:r>
-        <w:t>Tangentially,</w:t>
+        <w:t xml:space="preserve">For my project I’ve been collecting a data set of 50K beer reviews scraped from RateBeer.com. The following set of reviews represent </w:t>
+      </w:r>
+      <w:r>
+        <w:t xml:space="preserve">two </w:t>
+      </w:r>
+      <w:r>
+        <w:t>different possible directions I could take this project</w:t>
+      </w:r>
+      <w:r>
+        <w:t>.</w:t>
+      </w:r>
+    </w:p>
+    <w:p>
+      <w:pPr>
+        <w:ind w:firstLine="720"/>
+      </w:pPr>
+      <w:r>
+        <w:t xml:space="preserve">The first makes use of the multiple dimensions of ratings </w:t>
+      </w:r>
+      <w:r>
+        <w:t>included</w:t>
+      </w:r>
+      <w:r>
+        <w:t xml:space="preserve"> with each review. In addition to an overall score, reviewers explicitly give ratings on four dimensions - </w:t>
+      </w:r>
+      <w:r>
+        <w:rPr>
+          <w:i/>
+        </w:rPr>
+        <w:t>taste</w:t>
+      </w:r>
+      <w:r>
+        <w:t xml:space="preserve">, </w:t>
+      </w:r>
+      <w:r>
+        <w:rPr>
+          <w:i/>
+        </w:rPr>
+        <w:t>aroma</w:t>
+      </w:r>
+      <w:r>
+        <w:t xml:space="preserve">, </w:t>
+      </w:r>
+      <w:r>
+        <w:rPr>
+          <w:i/>
+        </w:rPr>
+        <w:t xml:space="preserve">palate </w:t>
+      </w:r>
+      <w:r>
+        <w:t xml:space="preserve">and </w:t>
+      </w:r>
+      <w:r>
+        <w:rPr>
+          <w:i/>
+        </w:rPr>
+        <w:t>appearance</w:t>
+      </w:r>
+      <w:r>
+        <w:t xml:space="preserve">.  This first direction would consist of an exploration of supervised learning along these different aspects.  Do we find that that prediction is more difficult between the aspects? What kind of hypotheses can we encode through feature engineering that aid in this task? </w:t>
+      </w:r>
+      <w:r>
+        <w:t>Relatedly</w:t>
+      </w:r>
+      <w:r>
+        <w:t>,</w:t>
       </w:r>
       <w:r>
         <w:t xml:space="preserve"> can we recover </w:t>
@@ -81,7 +129,13 @@
         <w:t xml:space="preserve">at </w:t>
       </w:r>
       <w:r>
-        <w:t xml:space="preserve">multi-aspect classification </w:t>
+        <w:t>multi-aspect classification</w:t>
+      </w:r>
+      <w:r>
+        <w:t xml:space="preserve"> using</w:t>
+      </w:r>
+      <w:r>
+        <w:t xml:space="preserve"> </w:t>
       </w:r>
       <w:r>
         <w:t>RateBeer.com data</w:t>
@@ -129,7 +183,10 @@
         <w:t xml:space="preserve"> Given this user-specific level data we can investigate hypothesis about the influence of experience and expertise on language use. </w:t>
       </w:r>
       <w:r>
-        <w:t xml:space="preserve">The second set of reviews includes </w:t>
+        <w:t>Accordingly, the</w:t>
+      </w:r>
+      <w:r>
+        <w:t xml:space="preserve"> second set of reviews includes </w:t>
       </w:r>
       <w:r>
         <w:t xml:space="preserve">work </w:t>
@@ -149,12 +206,50 @@
     </w:p>
     <w:p/>
     <w:p>
+      <w:r>
+        <w:t>Here’s an example of some user data I’ve been scraping and will be working with for this project:</w:t>
+      </w:r>
+    </w:p>
+    <w:p/>
+    <w:bookmarkStart w:id="0" w:name="_GoBack"/>
+    <w:p>
       <w:pPr>
         <w:rPr>
           <w:b/>
           <w:i/>
         </w:rPr>
       </w:pPr>
+      <w:r>
+        <w:fldChar w:fldCharType="begin"/>
+      </w:r>
+      <w:r>
+        <w:instrText xml:space="preserve"> HYPERLINK "https://github.com/benpeloquin7/rateBeerLingRel/blob/master/data/temp_store/101257.csv" </w:instrText>
+      </w:r>
+      <w:r>
+        <w:fldChar w:fldCharType="separate"/>
+      </w:r>
+      <w:r>
+        <w:rPr>
+          <w:rStyle w:val="Hyperlink"/>
+        </w:rPr>
+        <w:t>https://github.com/b</w:t>
+      </w:r>
+      <w:r>
+        <w:rPr>
+          <w:rStyle w:val="Hyperlink"/>
+        </w:rPr>
+        <w:t>e</w:t>
+      </w:r>
+      <w:r>
+        <w:rPr>
+          <w:rStyle w:val="Hyperlink"/>
+        </w:rPr>
+        <w:t>npeloquin7/rateBeerLingRel/blob/master/data/temp_store/101257.csv</w:t>
+      </w:r>
+      <w:r>
+        <w:fldChar w:fldCharType="end"/>
+      </w:r>
+      <w:bookmarkEnd w:id="0"/>
       <w:r>
         <w:rPr>
           <w:b/>
@@ -235,7 +330,13 @@
         <w:t xml:space="preserve"> previous work </w:t>
       </w:r>
       <w:r>
-        <w:t xml:space="preserve">in machine learning classification had </w:t>
+        <w:t>in machine learning</w:t>
+      </w:r>
+      <w:r>
+        <w:t xml:space="preserve"> (ML)</w:t>
+      </w:r>
+      <w:r>
+        <w:t xml:space="preserve"> classification had </w:t>
       </w:r>
       <w:r>
         <w:t xml:space="preserve">focused on </w:t>
@@ -273,7 +374,19 @@
         <w:t xml:space="preserve"> </w:t>
       </w:r>
       <w:r>
-        <w:t>and SVM classifiers. With the rising popularity of review sites such as Rotten Tomatoes and IMDB in which reviews were paired with ratings there was an abundance of labeled data available for supervised learning tasks to deal with sentiment directly.</w:t>
+        <w:t xml:space="preserve">and SVM classifiers. With the rising popularity of review sites such as Rotten Tomatoes and IMDB in which reviews </w:t>
+      </w:r>
+      <w:r>
+        <w:t>are</w:t>
+      </w:r>
+      <w:r>
+        <w:t xml:space="preserve"> paired with ratings</w:t>
+      </w:r>
+      <w:r>
+        <w:t>,</w:t>
+      </w:r>
+      <w:r>
+        <w:t xml:space="preserve"> there was an abundance of labeled data available for supervised learning tasks to deal with sentiment directly.</w:t>
       </w:r>
     </w:p>
     <w:p>
@@ -316,7 +429,13 @@
         <w:t xml:space="preserve">In total they collected a </w:t>
       </w:r>
       <w:r>
-        <w:t>corpus of 752 negative and 1301 positive reviews with a total of 144 reviewers.</w:t>
+        <w:t xml:space="preserve">corpus of 752 negative and 1301 positive reviews </w:t>
+      </w:r>
+      <w:r>
+        <w:t>from</w:t>
+      </w:r>
+      <w:r>
+        <w:t xml:space="preserve"> a total of 144 reviewers.</w:t>
       </w:r>
       <w:r>
         <w:t xml:space="preserve"> In terms of text normalization the authors did not use stemming or </w:t>
@@ -366,7 +485,13 @@
         <w:t>ML</w:t>
       </w:r>
       <w:r>
-        <w:t xml:space="preserve"> on the topic categorization task.</w:t>
+        <w:t xml:space="preserve"> </w:t>
+      </w:r>
+      <w:r>
+        <w:t>algorithms for topic categorization</w:t>
+      </w:r>
+      <w:r>
+        <w:t>.</w:t>
       </w:r>
       <w:r>
         <w:t xml:space="preserve">  For a baseline algorithm the author’s used human generated sentiment lexicons to make classification</w:t>
@@ -447,7 +572,13 @@
         <w:ind w:firstLine="720"/>
       </w:pPr>
       <w:r>
-        <w:t>The result of this paper was a framework for addressing a new problem – sentiment classification using machine learning methods. While model performance did not reach levels achieved in topic classification settings, the author’s showed that learning algorithms could provide a significant improvement over human-based-lexicon classifiers. Furthermore, the author’s demonstrated potential in this domain – both because of the easily accessible labeled data as well as the room for improvement either through improved feature engineering or learning methods.</w:t>
+        <w:t xml:space="preserve">The result of this paper was a framework for addressing a new problem – sentiment classification using </w:t>
+      </w:r>
+      <w:r>
+        <w:t xml:space="preserve">ML </w:t>
+      </w:r>
+      <w:r>
+        <w:t>methods. While model performance did not reach levels achieved in topic classification settings, the author’s showed that learning algorithms could provide a significant improvement over human-based-lexicon classifiers. Furthermore, the author’s demonstrated potential in this domain – both because of the easily accessible labeled data as well as the room for improvement either through improved feature engineering or learning methods.</w:t>
       </w:r>
       <w:r>
         <w:t xml:space="preserve"> Any project investigating supervised learning algorithms to recover sentiment or sentiment like aspects from ratings can trace itself back to this influential work.</w:t>
@@ -533,7 +664,24 @@
         <w:t xml:space="preserve">aspects </w:t>
       </w:r>
       <w:r>
-        <w:t xml:space="preserve">that contribute to such reviews.  To do so they consider product ratings systems in which </w:t>
+        <w:t xml:space="preserve">that contribute to </w:t>
+      </w:r>
+      <w:r>
+        <w:t>the</w:t>
+      </w:r>
+      <w:r>
+        <w:t xml:space="preserve"> reviews.  To do so</w:t>
+      </w:r>
+      <w:r>
+        <w:t xml:space="preserve">, they consider </w:t>
+      </w:r>
+      <w:proofErr w:type="gramStart"/>
+      <w:r>
+        <w:t>product rating</w:t>
+      </w:r>
+      <w:proofErr w:type="gramEnd"/>
+      <w:r>
+        <w:t xml:space="preserve"> systems in which </w:t>
       </w:r>
       <w:r>
         <w:t xml:space="preserve">aspects are made explicit. </w:t>
@@ -562,7 +710,16 @@
         <w:ind w:firstLine="720"/>
       </w:pPr>
       <w:r>
-        <w:t>Among the significant contributions from this work the authors introduce a new data set of approximately five million reviews from different review sites that include multiple aspect ratings with over ten thousand manually annotated sentences. While there has been previous work focused on multi-aspect segmentation and summarization</w:t>
+        <w:t xml:space="preserve">There are several </w:t>
+      </w:r>
+      <w:r>
+        <w:t>significant contributions from this work</w:t>
+      </w:r>
+      <w:r>
+        <w:t>.  T</w:t>
+      </w:r>
+      <w:r>
+        <w:t>he authors introduce a new data set of approximately five million reviews from different review sites that include multiple aspect ratings with over ten thousand manually annotated sentences. While there has been previous work focused on multi-aspect segmentation and summarization</w:t>
       </w:r>
       <w:r>
         <w:t>,</w:t>
@@ -574,15 +731,21 @@
         <w:t>ten</w:t>
       </w:r>
       <w:r>
-        <w:t>s of thousands of observations.  The author’s introduce a new model</w:t>
+        <w:t xml:space="preserve">s of thousands of observations. </w:t>
+      </w:r>
+      <w:r>
+        <w:t xml:space="preserve"> Consequently, t</w:t>
+      </w:r>
+      <w:r>
+        <w:t>he</w:t>
+      </w:r>
+      <w:r>
+        <w:t xml:space="preserve"> author’s introduce a new model</w:t>
       </w:r>
       <w:r>
         <w:t xml:space="preserve"> </w:t>
       </w:r>
       <w:r>
-        <w:br/>
-      </w:r>
-      <w:r>
         <w:rPr>
           <w:i/>
         </w:rPr>
@@ -609,7 +772,25 @@
         <w:t>, which can handle data sets in the millions of observations and under a variety of training scenarios including unsupervised, weakly supervised and fully supervised.</w:t>
       </w:r>
       <w:r>
-        <w:t xml:space="preserve"> Finally, the model itself separately models words that discuss aspect and words that </w:t>
+        <w:t xml:space="preserve"> </w:t>
+      </w:r>
+      <w:r>
+        <w:t>PALE LAGER represents a unique approach</w:t>
+      </w:r>
+      <w:r>
+        <w:t xml:space="preserve"> </w:t>
+      </w:r>
+      <w:r>
+        <w:t xml:space="preserve">to classification, </w:t>
+      </w:r>
+      <w:r>
+        <w:t xml:space="preserve">separately </w:t>
+      </w:r>
+      <w:r>
+        <w:t>modeling</w:t>
+      </w:r>
+      <w:r>
+        <w:t xml:space="preserve"> words that discuss aspect and words that </w:t>
       </w:r>
       <w:r>
         <w:t>discuss sentiment</w:t>
@@ -621,7 +802,13 @@
         <w:t xml:space="preserve">Unlike </w:t>
       </w:r>
       <w:r>
-        <w:t xml:space="preserve">a topic model approach in </w:t>
+        <w:t>topic mode</w:t>
+      </w:r>
+      <w:r>
+        <w:t>ling,</w:t>
+      </w:r>
+      <w:r>
+        <w:t xml:space="preserve"> in </w:t>
       </w:r>
       <w:r>
         <w:t>which topics are represented as distributions over words, the PALE LAGER model learn</w:t>
@@ -720,7 +907,19 @@
         <w:t>s</w:t>
       </w:r>
       <w:r>
-        <w:t xml:space="preserve"> at the sentence level. They assume that each sentence in a review discusses a single aspect. This could of course be extended to the word, or paragraph level however this design choice matched previous work. In order to differentiate words that describe aspect from words that discuss the related sentiment they separate the model into two parameter vectors, </w:t>
+        <w:t xml:space="preserve"> at the sentence level. They assume that each sentence in a review discusses a single aspect. This could of course be extended to the word, or paragraph level</w:t>
+      </w:r>
+      <w:r>
+        <w:t>,</w:t>
+      </w:r>
+      <w:r>
+        <w:t xml:space="preserve"> however this design choice matched previous work. In order to differentiate words that describe aspect from words that discuss the related sentiment</w:t>
+      </w:r>
+      <w:r>
+        <w:t>,</w:t>
+      </w:r>
+      <w:r>
+        <w:t xml:space="preserve"> they separate the model into two parameter vectors, </w:t>
       </w:r>
       <m:oMath>
         <m:r>
@@ -806,7 +1005,19 @@
         <w:t>summarization</w:t>
       </w:r>
       <w:r>
-        <w:t xml:space="preserve"> task required the model to assign each aspect a representative sentence from a review. The rating prediction task attempted to predict numerical aspect ratings. Since this last task is most closely aligned with our project we’ll consider it more closely here.</w:t>
+        <w:t xml:space="preserve"> task required the model to assign each aspect a representative sentence from a review. The rating prediction task attempted to predict numerical aspect ratings. Since this last task is most closely aligned with </w:t>
+      </w:r>
+      <w:r>
+        <w:t xml:space="preserve">the </w:t>
+      </w:r>
+      <w:r>
+        <w:t xml:space="preserve">project </w:t>
+      </w:r>
+      <w:r>
+        <w:t xml:space="preserve">I’m considering, I’ll </w:t>
+      </w:r>
+      <w:r>
+        <w:t>consider it more closely here.</w:t>
       </w:r>
     </w:p>
     <w:p>
@@ -851,10 +1062,33 @@
     <w:p>
       <w:r>
         <w:tab/>
-        <w:t>In summary the authors made several interesting contributions – a corpora o</w:t>
-      </w:r>
-      <w:r>
-        <w:t>f five million reviews, a model</w:t>
+        <w:t>In summary</w:t>
+      </w:r>
+      <w:r>
+        <w:t>,</w:t>
+      </w:r>
+      <w:r>
+        <w:t xml:space="preserve"> the authors made sev</w:t>
+      </w:r>
+      <w:r>
+        <w:t>eral interesting contributions including</w:t>
+      </w:r>
+      <w:r>
+        <w:t xml:space="preserve"> </w:t>
+      </w:r>
+      <w:proofErr w:type="gramStart"/>
+      <w:r>
+        <w:t>a corpora</w:t>
+      </w:r>
+      <w:proofErr w:type="gramEnd"/>
+      <w:r>
+        <w:t xml:space="preserve"> o</w:t>
+      </w:r>
+      <w:r>
+        <w:t xml:space="preserve">f five million reviews and </w:t>
+      </w:r>
+      <w:r>
+        <w:t>a model</w:t>
       </w:r>
       <w:r>
         <w:t xml:space="preserve"> that </w:t>
@@ -866,7 +1100,13 @@
         <w:t>for</w:t>
       </w:r>
       <w:r>
-        <w:t xml:space="preserve"> both of these dimensions. Furthermore modeling both the aspect and associated sentiment lexicons allowed them to determine</w:t>
+        <w:t xml:space="preserve"> both of these dimensions. </w:t>
+      </w:r>
+      <w:r>
+        <w:t>M</w:t>
+      </w:r>
+      <w:r>
+        <w:t>odeling both the aspect and associated sentiment lexicons allowed them to determine</w:t>
       </w:r>
       <w:r>
         <w:t xml:space="preserve"> </w:t>
@@ -885,6 +1125,9 @@
       </w:r>
       <w:r>
         <w:t xml:space="preserve"> a review and finally to predict aspect ratings from reviews.</w:t>
+      </w:r>
+      <w:r>
+        <w:t xml:space="preserve"> While I likely won’t try an implementation of PALE LAGER, this research provides a foundation for examining how different aspects are represented in the review data and is possible motivation for a topic modeling approach to recover aspect in the reviews from my data set.</w:t>
       </w:r>
     </w:p>
     <w:p/>
@@ -940,13 +1183,25 @@
       </w:r>
       <w:proofErr w:type="spellEnd"/>
       <w:r>
-        <w:t xml:space="preserve"> (2013) the author</w:t>
+        <w:t xml:space="preserve"> (2013)</w:t>
+      </w:r>
+      <w:r>
+        <w:t>,</w:t>
+      </w:r>
+      <w:r>
+        <w:t xml:space="preserve"> the author</w:t>
       </w:r>
       <w:r>
         <w:t>s</w:t>
       </w:r>
       <w:r>
-        <w:t xml:space="preserve"> implement a latent factor recommendation system that models user expertise change over time. Using a data set of 15 million user ratings, the model outperforms existing latent factor recommendation systems on a rating prediction task.  Following a summarization of model implementation and evaluation the authors use the models “expertise” latent factors to run additional analysis comparing experts to non-experts along a number of dimensions. For the purpose of this review we’ll talk about the modeling, the assumptions made in operationalizing “expertise” and spend the most time on the expert </w:t>
+        <w:t xml:space="preserve"> implement a latent factor recommendation system that models user expertise change over time. Using a data set of 15 million user ratings, the model outperforms existing latent factor recommendation systems on a rating prediction task.  Following a summarization of model implementation and evaluation the authors use the model</w:t>
+      </w:r>
+      <w:r>
+        <w:t>’</w:t>
+      </w:r>
+      <w:r>
+        <w:t xml:space="preserve">s “expertise” latent factors to run additional analysis comparing experts to non-experts along a number of dimensions. For the purpose of this review we’ll talk about the modeling, the assumptions made in operationalizing “expertise” and spend the most time on the expert </w:t>
       </w:r>
       <w:proofErr w:type="spellStart"/>
       <w:r>
@@ -990,7 +1245,13 @@
     <w:p>
       <w:r>
         <w:tab/>
-        <w:t xml:space="preserve"> In total, the author’s examine four models. The core differences between the four </w:t>
+        <w:t xml:space="preserve"> In total, the author’s examine four models. The </w:t>
+      </w:r>
+      <w:r>
+        <w:t>primary</w:t>
+      </w:r>
+      <w:r>
+        <w:t xml:space="preserve"> differences between the </w:t>
       </w:r>
       <w:r>
         <w:t>models</w:t>
@@ -1008,13 +1269,100 @@
         <w:t xml:space="preserve">user progression </w:t>
       </w:r>
       <w:r>
-        <w:t xml:space="preserve">through stages – 1) as a group at uniform intervals 2) as individuals at uniform intervals, 3) as a group at learned intervals 4) as individuals at learned </w:t>
+        <w:t xml:space="preserve">through stages: </w:t>
+      </w:r>
+    </w:p>
+    <w:p>
+      <w:proofErr w:type="gramStart"/>
+      <w:r>
+        <w:t>model</w:t>
+      </w:r>
+      <w:proofErr w:type="gramEnd"/>
+      <w:r>
+        <w:t xml:space="preserve"> 1 -</w:t>
+      </w:r>
+      <w:r>
+        <w:t xml:space="preserve"> </w:t>
+      </w:r>
+      <w:r>
+        <w:t>as a group at uniform intervals</w:t>
+      </w:r>
+    </w:p>
+    <w:p>
+      <w:proofErr w:type="gramStart"/>
+      <w:r>
+        <w:t>model</w:t>
+      </w:r>
+      <w:proofErr w:type="gramEnd"/>
+      <w:r>
+        <w:t xml:space="preserve"> 2 - </w:t>
+      </w:r>
+      <w:r>
+        <w:t xml:space="preserve"> as in</w:t>
+      </w:r>
+      <w:r>
+        <w:t>dividuals at uniform intervals</w:t>
+      </w:r>
+    </w:p>
+    <w:p>
+      <w:proofErr w:type="gramStart"/>
+      <w:r>
+        <w:t>model</w:t>
+      </w:r>
+      <w:proofErr w:type="gramEnd"/>
+      <w:r>
+        <w:t xml:space="preserve"> 3 -</w:t>
+      </w:r>
+      <w:r>
+        <w:t xml:space="preserve"> </w:t>
+      </w:r>
+      <w:r>
+        <w:t>as a group at learned intervals</w:t>
+      </w:r>
+    </w:p>
+    <w:p>
+      <w:proofErr w:type="gramStart"/>
+      <w:r>
+        <w:t>model</w:t>
+      </w:r>
+      <w:proofErr w:type="gramEnd"/>
+      <w:r>
+        <w:t xml:space="preserve"> 4 -</w:t>
+      </w:r>
+      <w:r>
+        <w:t xml:space="preserve"> as individuals at learned </w:t>
       </w:r>
       <w:r>
         <w:t>intervals</w:t>
       </w:r>
       <w:r>
-        <w:t>. While the fourth model appears to mirror intuition around user-level progression in expertise, it also introduce</w:t>
+        <w:t>.</w:t>
+      </w:r>
+    </w:p>
+    <w:p>
+      <w:pPr>
+        <w:ind w:firstLine="720"/>
+      </w:pPr>
+      <w:r>
+        <w:t xml:space="preserve">While the fourth model appears to mirror </w:t>
+      </w:r>
+      <w:r>
+        <w:t xml:space="preserve">(my) </w:t>
+      </w:r>
+      <w:r>
+        <w:t xml:space="preserve">intuition </w:t>
+      </w:r>
+      <w:r>
+        <w:t>regarding</w:t>
+      </w:r>
+      <w:r>
+        <w:t xml:space="preserve"> user-level progression </w:t>
+      </w:r>
+      <w:r>
+        <w:t xml:space="preserve">toward </w:t>
+      </w:r>
+      <w:r>
+        <w:t>expertise, it also introduce</w:t>
       </w:r>
       <w:r>
         <w:t>s</w:t>
@@ -1074,7 +1422,13 @@
         <w:ind w:left="360"/>
       </w:pPr>
       <w:r>
-        <w:t>Expert’s ratings are more predictable (lowest MSE) by their model. Interestingly, they found that the user group level most difficult to model were the “near experts” (latent factor values of 4), so predictability was not a linear function of expertise.</w:t>
+        <w:t xml:space="preserve">Expert’s ratings are more predictable (lowest MSE) by their model. Interestingly, they found that the user group level most difficult to model </w:t>
+      </w:r>
+      <w:r>
+        <w:t>were</w:t>
+      </w:r>
+      <w:r>
+        <w:t xml:space="preserve"> the “near experts” (latent factor values of 4), so predictability was not a linear function of expertise.</w:t>
       </w:r>
     </w:p>
     <w:p>
@@ -1363,7 +1717,13 @@
         <w:t>language</w:t>
       </w:r>
       <w:r>
-        <w:t xml:space="preserve"> is with respect to the language the community during the same month by calculating </w:t>
+        <w:t xml:space="preserve"> is with respect to the language </w:t>
+      </w:r>
+      <w:r>
+        <w:t xml:space="preserve">of </w:t>
+      </w:r>
+      <w:r>
+        <w:t xml:space="preserve">the community during the same month by calculating </w:t>
       </w:r>
       <w:r>
         <w:rPr>
@@ -1379,13 +1739,7 @@
           <w:rPr>
             <w:rFonts w:ascii="Cambria Math" w:hAnsi="Cambria Math"/>
           </w:rPr>
-          <m:t xml:space="preserve"> </m:t>
-        </m:r>
-        <m:r>
-          <w:rPr>
-            <w:rFonts w:ascii="Cambria Math" w:hAnsi="Cambria Math"/>
-          </w:rPr>
-          <m:t>H</m:t>
+          <m:t xml:space="preserve"> H</m:t>
         </m:r>
         <m:d>
           <m:dPr>
@@ -2339,12 +2693,7 @@
         <w:ind w:firstLine="720"/>
       </w:pPr>
       <w:r>
-        <w:t>This work is relevant to our current study in th</w:t>
-      </w:r>
-      <w:bookmarkStart w:id="0" w:name="_GoBack"/>
-      <w:bookmarkEnd w:id="0"/>
-      <w:r>
-        <w:t>at the authors used language-level features to identify experts. In our current work we can investigate the inverse problem – what are the salient language features that are unique to experts vs. non-experts.</w:t>
+        <w:t>This work is relevant to our current study in that the authors used language-level features to identify experts. In our current work we can investigate the inverse problem – what are the salient language features that are unique to experts vs. non-experts.</w:t>
       </w:r>
     </w:p>
     <w:p>
@@ -2353,17 +2702,90 @@
           <w:b/>
         </w:rPr>
       </w:pPr>
-      <w:r>
+    </w:p>
+    <w:p>
+      <w:pPr>
         <w:rPr>
           <w:b/>
         </w:rPr>
+      </w:pPr>
+      <w:r>
+        <w:rPr>
+          <w:b/>
+        </w:rPr>
         <w:t>Summary</w:t>
       </w:r>
     </w:p>
     <w:p>
       <w:r>
         <w:tab/>
-        <w:t>In summary, I’ve presented five different papers, which involve two primary directions I could take this project, the first investigating ML applications of multi-aspect review classification and potentially topic modeling. The second involving the effects of experience and expertise on language use.  I believe it will be most productive to start out concentrating on one of these directions, however one certainly doesn’t preclude the other. As a general framework that unifies both directions and the papers I’ve presented here is the sense that I’d like the investigation to be interpretable – I don’t simply want to build the best classifier possible for sentiment rating or expertise detection. Rather I’d like to apply ML in a way that allows us to draw some conclusions about the relationship of language use and the learning task at hand either through examining different aspect dimensions or the language behaviors of experts and non-experts.</w:t>
+        <w:t xml:space="preserve">In summary, I’ve presented five different papers, which involve two primary directions I could take this project, the first investigating ML applications of multi-aspect review classification and potentially topic modeling. The second involving the effects of experience and expertise on language use.  I believe it will be most productive to start out concentrating on one of these directions, however one certainly doesn’t preclude the other. </w:t>
+      </w:r>
+      <w:r>
+        <w:t xml:space="preserve">In both cases I’m interested in </w:t>
+      </w:r>
+      <w:r>
+        <w:t xml:space="preserve">interpretable </w:t>
+      </w:r>
+      <w:r>
+        <w:t xml:space="preserve">models </w:t>
+      </w:r>
+      <w:r>
+        <w:t xml:space="preserve">– I don’t simply want to </w:t>
+      </w:r>
+      <w:r>
+        <w:t xml:space="preserve">aim for </w:t>
+      </w:r>
+      <w:r>
+        <w:t>the best classifier for sentiment</w:t>
+      </w:r>
+      <w:r>
+        <w:t>/aspect</w:t>
+      </w:r>
+      <w:r>
+        <w:t xml:space="preserve"> </w:t>
+      </w:r>
+      <w:r>
+        <w:t>prediction</w:t>
+      </w:r>
+      <w:r>
+        <w:t xml:space="preserve"> or expertise detection. </w:t>
+      </w:r>
+      <w:r>
+        <w:t>Instead,</w:t>
+      </w:r>
+      <w:r>
+        <w:t xml:space="preserve"> I’d like to apply ML</w:t>
+      </w:r>
+      <w:r>
+        <w:t xml:space="preserve"> methods</w:t>
+      </w:r>
+      <w:r>
+        <w:t xml:space="preserve"> in a way that allows us to draw some conclusions about the relationship </w:t>
+      </w:r>
+      <w:r>
+        <w:t>between</w:t>
+      </w:r>
+      <w:r>
+        <w:t xml:space="preserve"> language us</w:t>
+      </w:r>
+      <w:r>
+        <w:t xml:space="preserve">e and the learning task at hand, whether that is </w:t>
+      </w:r>
+      <w:r>
+        <w:t xml:space="preserve">examining </w:t>
+      </w:r>
+      <w:r>
+        <w:t>the task of predicting aspect</w:t>
+      </w:r>
+      <w:r>
+        <w:t xml:space="preserve"> or </w:t>
+      </w:r>
+      <w:r>
+        <w:t xml:space="preserve">analyzing </w:t>
+      </w:r>
+      <w:r>
+        <w:t>the language behaviors of experts and non-experts.</w:t>
       </w:r>
     </w:p>
     <w:sectPr>
@@ -3149,6 +3571,29 @@
     <w:uiPriority w:val="99"/>
     <w:rsid w:val="00E002F1"/>
   </w:style>
+  <w:style w:type="character" w:styleId="Hyperlink">
+    <w:name w:val="Hyperlink"/>
+    <w:basedOn w:val="DefaultParagraphFont"/>
+    <w:uiPriority w:val="99"/>
+    <w:unhideWhenUsed/>
+    <w:rsid w:val="002362C3"/>
+    <w:rPr>
+      <w:color w:val="0000FF" w:themeColor="hyperlink"/>
+      <w:u w:val="single"/>
+    </w:rPr>
+  </w:style>
+  <w:style w:type="character" w:styleId="FollowedHyperlink">
+    <w:name w:val="FollowedHyperlink"/>
+    <w:basedOn w:val="DefaultParagraphFont"/>
+    <w:uiPriority w:val="99"/>
+    <w:semiHidden/>
+    <w:unhideWhenUsed/>
+    <w:rsid w:val="002362C3"/>
+    <w:rPr>
+      <w:color w:val="800080" w:themeColor="followedHyperlink"/>
+      <w:u w:val="single"/>
+    </w:rPr>
+  </w:style>
 </w:styles>
 </file>
 
@@ -3424,6 +3869,29 @@
     <w:link w:val="Footer"/>
     <w:uiPriority w:val="99"/>
     <w:rsid w:val="00E002F1"/>
+  </w:style>
+  <w:style w:type="character" w:styleId="Hyperlink">
+    <w:name w:val="Hyperlink"/>
+    <w:basedOn w:val="DefaultParagraphFont"/>
+    <w:uiPriority w:val="99"/>
+    <w:unhideWhenUsed/>
+    <w:rsid w:val="002362C3"/>
+    <w:rPr>
+      <w:color w:val="0000FF" w:themeColor="hyperlink"/>
+      <w:u w:val="single"/>
+    </w:rPr>
+  </w:style>
+  <w:style w:type="character" w:styleId="FollowedHyperlink">
+    <w:name w:val="FollowedHyperlink"/>
+    <w:basedOn w:val="DefaultParagraphFont"/>
+    <w:uiPriority w:val="99"/>
+    <w:semiHidden/>
+    <w:unhideWhenUsed/>
+    <w:rsid w:val="002362C3"/>
+    <w:rPr>
+      <w:color w:val="800080" w:themeColor="followedHyperlink"/>
+      <w:u w:val="single"/>
+    </w:rPr>
   </w:style>
 </w:styles>
 </file>

</xml_diff>